<commit_message>
finished lab10 and forgot to push it until now
</commit_message>
<xml_diff>
--- a/a5/ExperimentWriteUp.docx
+++ b/a5/ExperimentWriteUp.docx
@@ -246,20 +246,7 @@
         <w:rPr>
           <w:rFonts w:ascii="Cambria" w:hAnsi="Cambria" w:cs="Arial"/>
         </w:rPr>
-        <w:t xml:space="preserve"> ), the number of times the population mean is captured (</w:t>
-      </w:r>
-      <w:r>
-        <w:rPr>
-          <w:rFonts w:ascii="Cambria" w:hAnsi="Cambria" w:cs="Arial"/>
-          <w:b/>
-        </w:rPr>
-        <w:t>hits &lt;- 0</w:t>
-      </w:r>
-      <w:r>
-        <w:rPr>
-          <w:rFonts w:ascii="Cambria" w:hAnsi="Cambria" w:cs="Arial"/>
-        </w:rPr>
-        <w:t>), the array of sample upper confidence levels (</w:t>
+        <w:t xml:space="preserve"> ), the array of sample upper confidence levels (</w:t>
       </w:r>
       <w:proofErr w:type="spellStart"/>
       <w:r>
@@ -302,7 +289,15 @@
         <w:rPr>
           <w:rFonts w:ascii="Cambria" w:hAnsi="Cambria" w:cs="Arial"/>
         </w:rPr>
-        <w:t xml:space="preserve">). The code then enters a loop which populates the lower confidence level array by calculating </w:t>
+        <w:t xml:space="preserve">). The code then enters a loop which populates the lower </w:t>
+      </w:r>
+      <w:bookmarkStart w:id="0" w:name="_GoBack"/>
+      <w:bookmarkEnd w:id="0"/>
+      <w:r>
+        <w:rPr>
+          <w:rFonts w:ascii="Cambria" w:hAnsi="Cambria" w:cs="Arial"/>
+        </w:rPr>
+        <w:t xml:space="preserve">confidence level array by calculating </w:t>
       </w:r>
       <m:oMath>
         <m:acc>
@@ -607,110 +602,25 @@
         <w:rPr>
           <w:rFonts w:ascii="Cambria" w:hAnsi="Cambria" w:cs="Arial"/>
         </w:rPr>
-        <w:t xml:space="preserve">).This loop populates the upper confidence level in a similar manner (using + instead of -), and increments the </w:t>
-      </w:r>
-      <w:r>
-        <w:rPr>
-          <w:rFonts w:ascii="Cambria" w:hAnsi="Cambria" w:cs="Arial"/>
-          <w:b/>
-        </w:rPr>
-        <w:t>hits</w:t>
-      </w:r>
-      <w:r>
-        <w:rPr>
-          <w:rFonts w:ascii="Cambria" w:hAnsi="Cambria" w:cs="Arial"/>
-        </w:rPr>
-        <w:t xml:space="preserve"> counter by one if the population mean value (</w:t>
-      </w:r>
-      <w:r>
-        <w:rPr>
-          <w:rFonts w:ascii="Cambria" w:hAnsi="Cambria" w:cs="Arial"/>
-          <w:b/>
-        </w:rPr>
-        <w:t>mu</w:t>
-      </w:r>
-      <w:r>
-        <w:rPr>
-          <w:rFonts w:ascii="Cambria" w:hAnsi="Cambria" w:cs="Arial"/>
-        </w:rPr>
-        <w:t>) is within the confidence interval for a given sample (</w:t>
-      </w:r>
-      <w:r>
-        <w:rPr>
-          <w:rFonts w:ascii="Cambria" w:hAnsi="Cambria" w:cs="Arial"/>
-          <w:b/>
-        </w:rPr>
-        <w:t xml:space="preserve">hits &lt;- hits + (mu &lt;= </w:t>
-      </w:r>
-      <w:proofErr w:type="spellStart"/>
-      <w:r>
-        <w:rPr>
-          <w:rFonts w:ascii="Cambria" w:hAnsi="Cambria" w:cs="Arial"/>
-          <w:b/>
-        </w:rPr>
-        <w:t>ucl</w:t>
-      </w:r>
-      <w:proofErr w:type="spellEnd"/>
-      <w:r>
-        <w:rPr>
-          <w:rFonts w:ascii="Cambria" w:hAnsi="Cambria" w:cs="Arial"/>
-          <w:b/>
-        </w:rPr>
-        <w:t>[</w:t>
-      </w:r>
-      <w:proofErr w:type="spellStart"/>
-      <w:r>
-        <w:rPr>
-          <w:rFonts w:ascii="Cambria" w:hAnsi="Cambria" w:cs="Arial"/>
-          <w:b/>
-        </w:rPr>
-        <w:t>i</w:t>
-      </w:r>
-      <w:proofErr w:type="spellEnd"/>
-      <w:r>
-        <w:rPr>
-          <w:rFonts w:ascii="Cambria" w:hAnsi="Cambria" w:cs="Arial"/>
-          <w:b/>
-        </w:rPr>
-        <w:t xml:space="preserve">] &amp; </w:t>
-      </w:r>
-      <w:proofErr w:type="spellStart"/>
-      <w:r>
-        <w:rPr>
-          <w:rFonts w:ascii="Cambria" w:hAnsi="Cambria" w:cs="Arial"/>
-          <w:b/>
-        </w:rPr>
-        <w:t>lcl</w:t>
-      </w:r>
-      <w:proofErr w:type="spellEnd"/>
-      <w:r>
-        <w:rPr>
-          <w:rFonts w:ascii="Cambria" w:hAnsi="Cambria" w:cs="Arial"/>
-          <w:b/>
-        </w:rPr>
-        <w:t>[</w:t>
-      </w:r>
-      <w:proofErr w:type="spellStart"/>
-      <w:r>
-        <w:rPr>
-          <w:rFonts w:ascii="Cambria" w:hAnsi="Cambria" w:cs="Arial"/>
-          <w:b/>
-        </w:rPr>
-        <w:t>i</w:t>
-      </w:r>
-      <w:proofErr w:type="spellEnd"/>
-      <w:r>
-        <w:rPr>
-          <w:rFonts w:ascii="Cambria" w:hAnsi="Cambria" w:cs="Arial"/>
-          <w:b/>
-        </w:rPr>
-        <w:t>] &lt;= mu)</w:t>
-      </w:r>
-      <w:r>
-        <w:rPr>
-          <w:rFonts w:ascii="Cambria" w:hAnsi="Cambria" w:cs="Arial"/>
-        </w:rPr>
-        <w:t>). The following section of the code plots, on the output graph, horizontal lines which represent the confidence interval of a particular sample (</w:t>
+        <w:t>).This loop populates the upper confidence level in a similar manner (using + instead of</w:t>
+      </w:r>
+      <w:r>
+        <w:rPr>
+          <w:rFonts w:ascii="Cambria" w:hAnsi="Cambria" w:cs="Arial"/>
+        </w:rPr>
+        <w:t xml:space="preserve"> -)</w:t>
+      </w:r>
+      <w:r>
+        <w:rPr>
+          <w:rFonts w:ascii="Cambria" w:hAnsi="Cambria" w:cs="Arial"/>
+        </w:rPr>
+        <w:t>. The following section of the code plots, on the output graph, horizontal lines which represent the confidence interval of a particular sample</w:t>
+      </w:r>
+      <w:r>
+        <w:rPr>
+          <w:rFonts w:ascii="Cambria" w:hAnsi="Cambria" w:cs="Arial"/>
+        </w:rPr>
+        <w:t xml:space="preserve"> (</w:t>
       </w:r>
       <w:r>
         <w:rPr>
@@ -812,7 +722,19 @@
         <w:rPr>
           <w:rFonts w:ascii="Cambria" w:hAnsi="Cambria" w:cs="Arial"/>
         </w:rPr>
-        <w:t>), points on each of those which represent the mean of a particular sample (</w:t>
+        <w:t xml:space="preserve">), </w:t>
+      </w:r>
+      <w:r>
+        <w:rPr>
+          <w:rFonts w:ascii="Cambria" w:hAnsi="Cambria" w:cs="Arial"/>
+        </w:rPr>
+        <w:t xml:space="preserve">and </w:t>
+      </w:r>
+      <w:r>
+        <w:rPr>
+          <w:rFonts w:ascii="Cambria" w:hAnsi="Cambria" w:cs="Arial"/>
+        </w:rPr>
+        <w:t>points on each of those which represent the mean of a particular sample (</w:t>
       </w:r>
       <w:r>
         <w:rPr>
@@ -851,45 +773,19 @@
           <w:rFonts w:ascii="Cambria" w:hAnsi="Cambria" w:cs="Arial"/>
           <w:b/>
         </w:rPr>
-        <w:t>=16,cex=.5,)),</w:t>
-      </w:r>
-      <w:r>
-        <w:rPr>
-          <w:rFonts w:ascii="Cambria" w:hAnsi="Cambria" w:cs="Arial"/>
-        </w:rPr>
-        <w:t xml:space="preserve"> and a vertical line which represents the population mean (</w:t>
-      </w:r>
-      <w:proofErr w:type="spellStart"/>
-      <w:r>
-        <w:rPr>
-          <w:rFonts w:ascii="Cambria" w:hAnsi="Cambria" w:cs="Arial"/>
-          <w:b/>
-        </w:rPr>
-        <w:t>abline</w:t>
-      </w:r>
-      <w:proofErr w:type="spellEnd"/>
-      <w:r>
-        <w:rPr>
-          <w:rFonts w:ascii="Cambria" w:hAnsi="Cambria" w:cs="Arial"/>
-          <w:b/>
-        </w:rPr>
-        <w:t>(v=</w:t>
-      </w:r>
-      <w:proofErr w:type="spellStart"/>
-      <w:r>
-        <w:rPr>
-          <w:rFonts w:ascii="Cambria" w:hAnsi="Cambria" w:cs="Arial"/>
-          <w:b/>
-        </w:rPr>
-        <w:t>mu,lty</w:t>
-      </w:r>
-      <w:proofErr w:type="spellEnd"/>
-      <w:r>
-        <w:rPr>
-          <w:rFonts w:ascii="Cambria" w:hAnsi="Cambria" w:cs="Arial"/>
-          <w:b/>
-        </w:rPr>
-        <w:t>=2)).</w:t>
+        <w:t>=16,cex=.5,)</w:t>
+      </w:r>
+      <w:r>
+        <w:rPr>
+          <w:rFonts w:ascii="Cambria" w:hAnsi="Cambria" w:cs="Arial"/>
+        </w:rPr>
+        <w:t>)</w:t>
+      </w:r>
+      <w:r>
+        <w:rPr>
+          <w:rFonts w:ascii="Cambria" w:hAnsi="Cambria" w:cs="Arial"/>
+        </w:rPr>
+        <w:t>.</w:t>
       </w:r>
       <w:r>
         <w:rPr>
@@ -905,38 +801,137 @@
           <w:u w:val="single"/>
         </w:rPr>
       </w:pPr>
-    </w:p>
-    <w:p>
-      <w:pPr>
-        <w:rPr>
-          <w:rFonts w:ascii="Cambria" w:hAnsi="Cambria"/>
-          <w:u w:val="single"/>
-        </w:rPr>
-      </w:pPr>
-      <w:r>
-        <w:rPr>
-          <w:rFonts w:ascii="Cambria" w:hAnsi="Cambria"/>
-          <w:u w:val="single"/>
-        </w:rPr>
-        <w:t xml:space="preserve">Error </w:t>
-      </w:r>
-      <w:bookmarkStart w:id="0" w:name="_GoBack"/>
-      <w:bookmarkEnd w:id="0"/>
-      <w:r>
-        <w:rPr>
-          <w:rFonts w:ascii="Cambria" w:hAnsi="Cambria"/>
-          <w:u w:val="single"/>
-        </w:rPr>
-        <w:t>Analysis</w:t>
-      </w:r>
-    </w:p>
-    <w:p>
-      <w:pPr>
-        <w:rPr>
-          <w:rFonts w:ascii="Cambria" w:hAnsi="Cambria"/>
-          <w:u w:val="single"/>
-        </w:rPr>
-      </w:pPr>
+      <w:r>
+        <w:rPr>
+          <w:rFonts w:ascii="Cambria" w:hAnsi="Cambria"/>
+          <w:noProof/>
+          <w:u w:val="single"/>
+        </w:rPr>
+        <w:drawing>
+          <wp:anchor distT="0" distB="0" distL="114300" distR="114300" simplePos="0" relativeHeight="251668480" behindDoc="0" locked="0" layoutInCell="1" allowOverlap="1" wp14:anchorId="64D8C7D3" wp14:editId="0A6A87EA">
+            <wp:simplePos x="0" y="0"/>
+            <wp:positionH relativeFrom="column">
+              <wp:posOffset>2743200</wp:posOffset>
+            </wp:positionH>
+            <wp:positionV relativeFrom="paragraph">
+              <wp:posOffset>76835</wp:posOffset>
+            </wp:positionV>
+            <wp:extent cx="3886200" cy="4535249"/>
+            <wp:effectExtent l="0" t="0" r="0" b="11430"/>
+            <wp:wrapTight wrapText="bothSides">
+              <wp:wrapPolygon edited="0">
+                <wp:start x="0" y="0"/>
+                <wp:lineTo x="0" y="21533"/>
+                <wp:lineTo x="21459" y="21533"/>
+                <wp:lineTo x="21459" y="0"/>
+                <wp:lineTo x="0" y="0"/>
+              </wp:wrapPolygon>
+            </wp:wrapTight>
+            <wp:docPr id="1" name="Picture 1"/>
+            <wp:cNvGraphicFramePr>
+              <a:graphicFrameLocks xmlns:a="http://schemas.openxmlformats.org/drawingml/2006/main" noChangeAspect="1"/>
+            </wp:cNvGraphicFramePr>
+            <a:graphic xmlns:a="http://schemas.openxmlformats.org/drawingml/2006/main">
+              <a:graphicData uri="http://schemas.openxmlformats.org/drawingml/2006/picture">
+                <pic:pic xmlns:pic="http://schemas.openxmlformats.org/drawingml/2006/picture">
+                  <pic:nvPicPr>
+                    <pic:cNvPr id="0" name="Picture 1"/>
+                    <pic:cNvPicPr>
+                      <a:picLocks noChangeAspect="1" noChangeArrowheads="1"/>
+                    </pic:cNvPicPr>
+                  </pic:nvPicPr>
+                  <pic:blipFill>
+                    <a:blip r:embed="rId6">
+                      <a:extLst>
+                        <a:ext uri="{28A0092B-C50C-407E-A947-70E740481C1C}">
+                          <a14:useLocalDpi xmlns:a14="http://schemas.microsoft.com/office/drawing/2010/main" val="0"/>
+                        </a:ext>
+                      </a:extLst>
+                    </a:blip>
+                    <a:srcRect/>
+                    <a:stretch>
+                      <a:fillRect/>
+                    </a:stretch>
+                  </pic:blipFill>
+                  <pic:spPr bwMode="auto">
+                    <a:xfrm>
+                      <a:off x="0" y="0"/>
+                      <a:ext cx="3886200" cy="4535249"/>
+                    </a:xfrm>
+                    <a:prstGeom prst="rect">
+                      <a:avLst/>
+                    </a:prstGeom>
+                    <a:noFill/>
+                    <a:ln>
+                      <a:noFill/>
+                    </a:ln>
+                  </pic:spPr>
+                </pic:pic>
+              </a:graphicData>
+            </a:graphic>
+            <wp14:sizeRelH relativeFrom="page">
+              <wp14:pctWidth>0</wp14:pctWidth>
+            </wp14:sizeRelH>
+            <wp14:sizeRelV relativeFrom="page">
+              <wp14:pctHeight>0</wp14:pctHeight>
+            </wp14:sizeRelV>
+          </wp:anchor>
+        </w:drawing>
+      </w:r>
+    </w:p>
+    <w:p>
+      <w:pPr>
+        <w:rPr>
+          <w:rFonts w:ascii="Cambria" w:hAnsi="Cambria"/>
+          <w:u w:val="single"/>
+        </w:rPr>
+      </w:pPr>
+      <w:r>
+        <w:rPr>
+          <w:rFonts w:ascii="Cambria" w:hAnsi="Cambria"/>
+          <w:u w:val="single"/>
+        </w:rPr>
+        <w:t>Error Analysis</w:t>
+      </w:r>
+    </w:p>
+    <w:p>
+      <w:pPr>
+        <w:rPr>
+          <w:rFonts w:ascii="Cambria" w:hAnsi="Cambria"/>
+        </w:rPr>
+      </w:pPr>
+      <w:r>
+        <w:rPr>
+          <w:rFonts w:ascii="Cambria" w:hAnsi="Cambria"/>
+        </w:rPr>
+        <w:t>The 95% confidence intervals of do not seem to show a significant correlation between error and the size of the charts. As can be seen in the graph, the medium pie chart confidence interval estimates less error compared to the tiny and large versions, while the medium bar chart confidence interval estimates much more.</w:t>
+      </w:r>
+      <w:r>
+        <w:rPr>
+          <w:rFonts w:ascii="Cambria" w:hAnsi="Cambria"/>
+        </w:rPr>
+        <w:t xml:space="preserve"> </w:t>
+      </w:r>
+    </w:p>
+    <w:p>
+      <w:pPr>
+        <w:rPr>
+          <w:rFonts w:ascii="Cambria" w:hAnsi="Cambria"/>
+        </w:rPr>
+      </w:pPr>
+    </w:p>
+    <w:p>
+      <w:pPr>
+        <w:rPr>
+          <w:rFonts w:ascii="Cambria" w:hAnsi="Cambria"/>
+        </w:rPr>
+      </w:pPr>
+      <w:r>
+        <w:rPr>
+          <w:rFonts w:ascii="Cambria" w:hAnsi="Cambria"/>
+        </w:rPr>
+        <w:t>On the other hand, this plot seems to show a correlation between the chart types and error.</w:t>
+      </w:r>
     </w:p>
     <w:p>
       <w:pPr>
@@ -974,6 +969,237 @@
           <w:u w:val="single"/>
         </w:rPr>
         <w:lastRenderedPageBreak/>
+        <w:t>Normal Distribution</w:t>
+      </w:r>
+    </w:p>
+    <w:p>
+      <w:pPr>
+        <w:rPr>
+          <w:rFonts w:ascii="Cambria" w:hAnsi="Cambria"/>
+        </w:rPr>
+      </w:pPr>
+      <w:r>
+        <w:rPr>
+          <w:rFonts w:ascii="Cambria" w:hAnsi="Cambria"/>
+          <w:noProof/>
+        </w:rPr>
+        <w:drawing>
+          <wp:anchor distT="0" distB="0" distL="114300" distR="114300" simplePos="0" relativeHeight="251669504" behindDoc="0" locked="0" layoutInCell="1" allowOverlap="1" wp14:anchorId="39D5FA45" wp14:editId="7E8ED53B">
+            <wp:simplePos x="0" y="0"/>
+            <wp:positionH relativeFrom="column">
+              <wp:posOffset>0</wp:posOffset>
+            </wp:positionH>
+            <wp:positionV relativeFrom="paragraph">
+              <wp:posOffset>163830</wp:posOffset>
+            </wp:positionV>
+            <wp:extent cx="3776980" cy="3886835"/>
+            <wp:effectExtent l="0" t="0" r="7620" b="0"/>
+            <wp:wrapSquare wrapText="bothSides"/>
+            <wp:docPr id="3" name="Picture 2"/>
+            <wp:cNvGraphicFramePr>
+              <a:graphicFrameLocks xmlns:a="http://schemas.openxmlformats.org/drawingml/2006/main" noChangeAspect="1"/>
+            </wp:cNvGraphicFramePr>
+            <a:graphic xmlns:a="http://schemas.openxmlformats.org/drawingml/2006/main">
+              <a:graphicData uri="http://schemas.openxmlformats.org/drawingml/2006/picture">
+                <pic:pic xmlns:pic="http://schemas.openxmlformats.org/drawingml/2006/picture">
+                  <pic:nvPicPr>
+                    <pic:cNvPr id="0" name="Picture 2"/>
+                    <pic:cNvPicPr>
+                      <a:picLocks noChangeAspect="1" noChangeArrowheads="1"/>
+                    </pic:cNvPicPr>
+                  </pic:nvPicPr>
+                  <pic:blipFill>
+                    <a:blip r:embed="rId7">
+                      <a:extLst>
+                        <a:ext uri="{28A0092B-C50C-407E-A947-70E740481C1C}">
+                          <a14:useLocalDpi xmlns:a14="http://schemas.microsoft.com/office/drawing/2010/main" val="0"/>
+                        </a:ext>
+                      </a:extLst>
+                    </a:blip>
+                    <a:srcRect/>
+                    <a:stretch>
+                      <a:fillRect/>
+                    </a:stretch>
+                  </pic:blipFill>
+                  <pic:spPr bwMode="auto">
+                    <a:xfrm>
+                      <a:off x="0" y="0"/>
+                      <a:ext cx="3776980" cy="3886835"/>
+                    </a:xfrm>
+                    <a:prstGeom prst="rect">
+                      <a:avLst/>
+                    </a:prstGeom>
+                    <a:noFill/>
+                    <a:ln>
+                      <a:noFill/>
+                    </a:ln>
+                  </pic:spPr>
+                </pic:pic>
+              </a:graphicData>
+            </a:graphic>
+            <wp14:sizeRelH relativeFrom="page">
+              <wp14:pctWidth>0</wp14:pctWidth>
+            </wp14:sizeRelH>
+            <wp14:sizeRelV relativeFrom="page">
+              <wp14:pctHeight>0</wp14:pctHeight>
+            </wp14:sizeRelV>
+          </wp:anchor>
+        </w:drawing>
+      </w:r>
+    </w:p>
+    <w:p>
+      <w:pPr>
+        <w:rPr>
+          <w:rFonts w:ascii="Cambria" w:hAnsi="Cambria"/>
+        </w:rPr>
+      </w:pPr>
+      <w:r>
+        <w:rPr>
+          <w:rFonts w:ascii="Cambria" w:hAnsi="Cambria"/>
+        </w:rPr>
+        <w:t>The dotted line drawn on top of the histogram indicates the shape of normally distributed data. These graphs are similar enough to the curve that they can be called normally distributed.</w:t>
+      </w:r>
+    </w:p>
+    <w:p>
+      <w:pPr>
+        <w:rPr>
+          <w:rFonts w:ascii="Cambria" w:hAnsi="Cambria"/>
+          <w:u w:val="single"/>
+        </w:rPr>
+      </w:pPr>
+    </w:p>
+    <w:p>
+      <w:pPr>
+        <w:rPr>
+          <w:rFonts w:ascii="Cambria" w:hAnsi="Cambria"/>
+          <w:u w:val="single"/>
+        </w:rPr>
+      </w:pPr>
+    </w:p>
+    <w:p>
+      <w:pPr>
+        <w:rPr>
+          <w:rFonts w:ascii="Cambria" w:hAnsi="Cambria"/>
+          <w:u w:val="single"/>
+        </w:rPr>
+      </w:pPr>
+    </w:p>
+    <w:p>
+      <w:pPr>
+        <w:rPr>
+          <w:rFonts w:ascii="Cambria" w:hAnsi="Cambria"/>
+          <w:u w:val="single"/>
+        </w:rPr>
+      </w:pPr>
+    </w:p>
+    <w:p>
+      <w:pPr>
+        <w:rPr>
+          <w:rFonts w:ascii="Cambria" w:hAnsi="Cambria"/>
+          <w:u w:val="single"/>
+        </w:rPr>
+      </w:pPr>
+    </w:p>
+    <w:p>
+      <w:pPr>
+        <w:rPr>
+          <w:rFonts w:ascii="Cambria" w:hAnsi="Cambria"/>
+          <w:u w:val="single"/>
+        </w:rPr>
+      </w:pPr>
+    </w:p>
+    <w:p>
+      <w:pPr>
+        <w:rPr>
+          <w:rFonts w:ascii="Cambria" w:hAnsi="Cambria"/>
+          <w:u w:val="single"/>
+        </w:rPr>
+      </w:pPr>
+    </w:p>
+    <w:p>
+      <w:pPr>
+        <w:rPr>
+          <w:rFonts w:ascii="Cambria" w:hAnsi="Cambria"/>
+          <w:u w:val="single"/>
+        </w:rPr>
+      </w:pPr>
+    </w:p>
+    <w:p>
+      <w:pPr>
+        <w:rPr>
+          <w:rFonts w:ascii="Cambria" w:hAnsi="Cambria"/>
+          <w:u w:val="single"/>
+        </w:rPr>
+      </w:pPr>
+    </w:p>
+    <w:p>
+      <w:pPr>
+        <w:rPr>
+          <w:rFonts w:ascii="Cambria" w:hAnsi="Cambria"/>
+          <w:u w:val="single"/>
+        </w:rPr>
+      </w:pPr>
+    </w:p>
+    <w:p>
+      <w:pPr>
+        <w:rPr>
+          <w:rFonts w:ascii="Cambria" w:hAnsi="Cambria"/>
+          <w:u w:val="single"/>
+        </w:rPr>
+      </w:pPr>
+    </w:p>
+    <w:p>
+      <w:pPr>
+        <w:rPr>
+          <w:rFonts w:ascii="Cambria" w:hAnsi="Cambria"/>
+          <w:u w:val="single"/>
+        </w:rPr>
+      </w:pPr>
+    </w:p>
+    <w:p>
+      <w:pPr>
+        <w:rPr>
+          <w:rFonts w:ascii="Cambria" w:hAnsi="Cambria"/>
+          <w:u w:val="single"/>
+        </w:rPr>
+      </w:pPr>
+    </w:p>
+    <w:p>
+      <w:pPr>
+        <w:rPr>
+          <w:rFonts w:ascii="Cambria" w:hAnsi="Cambria"/>
+          <w:u w:val="single"/>
+        </w:rPr>
+      </w:pPr>
+    </w:p>
+    <w:p>
+      <w:pPr>
+        <w:rPr>
+          <w:rFonts w:ascii="Cambria" w:hAnsi="Cambria"/>
+          <w:u w:val="single"/>
+        </w:rPr>
+      </w:pPr>
+    </w:p>
+    <w:p>
+      <w:pPr>
+        <w:rPr>
+          <w:rFonts w:ascii="Cambria" w:hAnsi="Cambria"/>
+          <w:u w:val="single"/>
+        </w:rPr>
+      </w:pPr>
+    </w:p>
+    <w:p>
+      <w:pPr>
+        <w:rPr>
+          <w:rFonts w:ascii="Cambria" w:hAnsi="Cambria"/>
+          <w:u w:val="single"/>
+        </w:rPr>
+      </w:pPr>
+      <w:r>
+        <w:rPr>
+          <w:rFonts w:ascii="Cambria" w:hAnsi="Cambria"/>
+          <w:u w:val="single"/>
+        </w:rPr>
         <w:t>Examples</w:t>
       </w:r>
       <w:r>
@@ -998,13 +1224,13 @@
           <w:u w:val="single"/>
         </w:rPr>
         <w:drawing>
-          <wp:anchor distT="0" distB="0" distL="114300" distR="114300" simplePos="0" relativeHeight="251665408" behindDoc="0" locked="0" layoutInCell="1" allowOverlap="1" wp14:anchorId="73D71858" wp14:editId="4F8D9015">
+          <wp:anchor distT="0" distB="0" distL="114300" distR="114300" simplePos="0" relativeHeight="251665408" behindDoc="0" locked="0" layoutInCell="1" allowOverlap="1" wp14:anchorId="73D71858" wp14:editId="6BD1FD7B">
             <wp:simplePos x="0" y="0"/>
             <wp:positionH relativeFrom="column">
               <wp:posOffset>3086100</wp:posOffset>
             </wp:positionH>
             <wp:positionV relativeFrom="paragraph">
-              <wp:posOffset>850265</wp:posOffset>
+              <wp:posOffset>269240</wp:posOffset>
             </wp:positionV>
             <wp:extent cx="3612515" cy="3914140"/>
             <wp:effectExtent l="0" t="0" r="0" b="0"/>
@@ -1021,7 +1247,7 @@
                     <pic:cNvPicPr/>
                   </pic:nvPicPr>
                   <pic:blipFill>
-                    <a:blip r:embed="rId6">
+                    <a:blip r:embed="rId8">
                       <a:clrChange>
                         <a:clrFrom>
                           <a:srgbClr val="FFFFFF"/>
@@ -1085,7 +1311,7 @@
                     <pic:cNvPicPr/>
                   </pic:nvPicPr>
                   <pic:blipFill>
-                    <a:blip r:embed="rId7">
+                    <a:blip r:embed="rId9">
                       <a:extLst>
                         <a:ext uri="{28A0092B-C50C-407E-A947-70E740481C1C}">
                           <a14:useLocalDpi xmlns:a14="http://schemas.microsoft.com/office/drawing/2010/main" val="0"/>
@@ -1202,210 +1428,16 @@
       <w:r>
         <w:rPr>
           <w:rFonts w:ascii="Cambria" w:hAnsi="Cambria"/>
-          <w:u w:val="single"/>
-        </w:rPr>
-        <w:br w:type="page"/>
-      </w:r>
-      <w:r>
-        <w:rPr>
-          <w:rFonts w:ascii="Cambria" w:hAnsi="Cambria"/>
           <w:noProof/>
-          <w:u w:val="single"/>
         </w:rPr>
         <w:drawing>
-          <wp:anchor distT="0" distB="0" distL="114300" distR="114300" simplePos="0" relativeHeight="251667456" behindDoc="0" locked="0" layoutInCell="1" allowOverlap="1" wp14:anchorId="357D5B41" wp14:editId="2522A1F5">
+          <wp:anchor distT="0" distB="0" distL="114300" distR="114300" simplePos="0" relativeHeight="251664384" behindDoc="0" locked="0" layoutInCell="1" allowOverlap="1" wp14:anchorId="547BCFCE" wp14:editId="2C51E06E">
             <wp:simplePos x="0" y="0"/>
             <wp:positionH relativeFrom="column">
-              <wp:posOffset>-571500</wp:posOffset>
+              <wp:posOffset>3200400</wp:posOffset>
             </wp:positionH>
             <wp:positionV relativeFrom="paragraph">
-              <wp:posOffset>-1503680</wp:posOffset>
-            </wp:positionV>
-            <wp:extent cx="4342130" cy="5372100"/>
-            <wp:effectExtent l="0" t="0" r="0" b="12700"/>
-            <wp:wrapNone/>
-            <wp:docPr id="11" name="Picture 11" descr="Macintosh HD:Users:kirkjackson:Desktop:Screen Shot 2014-11-13 at 12.34.15 PM.png"/>
-            <wp:cNvGraphicFramePr>
-              <a:graphicFrameLocks xmlns:a="http://schemas.openxmlformats.org/drawingml/2006/main" noChangeAspect="1"/>
-            </wp:cNvGraphicFramePr>
-            <a:graphic xmlns:a="http://schemas.openxmlformats.org/drawingml/2006/main">
-              <a:graphicData uri="http://schemas.openxmlformats.org/drawingml/2006/picture">
-                <pic:pic xmlns:pic="http://schemas.openxmlformats.org/drawingml/2006/picture">
-                  <pic:nvPicPr>
-                    <pic:cNvPr id="0" name="Picture 5" descr="Macintosh HD:Users:kirkjackson:Desktop:Screen Shot 2014-11-13 at 12.34.15 PM.png"/>
-                    <pic:cNvPicPr>
-                      <a:picLocks noChangeAspect="1" noChangeArrowheads="1"/>
-                    </pic:cNvPicPr>
-                  </pic:nvPicPr>
-                  <pic:blipFill>
-                    <a:blip r:embed="rId8">
-                      <a:clrChange>
-                        <a:clrFrom>
-                          <a:srgbClr val="FFFFFF"/>
-                        </a:clrFrom>
-                        <a:clrTo>
-                          <a:srgbClr val="FFFFFF">
-                            <a:alpha val="0"/>
-                          </a:srgbClr>
-                        </a:clrTo>
-                      </a:clrChange>
-                      <a:extLst>
-                        <a:ext uri="{28A0092B-C50C-407E-A947-70E740481C1C}">
-                          <a14:useLocalDpi xmlns:a14="http://schemas.microsoft.com/office/drawing/2010/main" val="0"/>
-                        </a:ext>
-                      </a:extLst>
-                    </a:blip>
-                    <a:srcRect/>
-                    <a:stretch>
-                      <a:fillRect/>
-                    </a:stretch>
-                  </pic:blipFill>
-                  <pic:spPr bwMode="auto">
-                    <a:xfrm>
-                      <a:off x="0" y="0"/>
-                      <a:ext cx="4342130" cy="5372100"/>
-                    </a:xfrm>
-                    <a:prstGeom prst="rect">
-                      <a:avLst/>
-                    </a:prstGeom>
-                    <a:noFill/>
-                    <a:ln>
-                      <a:noFill/>
-                    </a:ln>
-                  </pic:spPr>
-                </pic:pic>
-              </a:graphicData>
-            </a:graphic>
-            <wp14:sizeRelH relativeFrom="page">
-              <wp14:pctWidth>0</wp14:pctWidth>
-            </wp14:sizeRelH>
-            <wp14:sizeRelV relativeFrom="page">
-              <wp14:pctHeight>0</wp14:pctHeight>
-            </wp14:sizeRelV>
-          </wp:anchor>
-        </w:drawing>
-      </w:r>
-    </w:p>
-    <w:p>
-      <w:pPr>
-        <w:rPr>
-          <w:rFonts w:ascii="Cambria" w:hAnsi="Cambria"/>
-          <w:u w:val="single"/>
-        </w:rPr>
-      </w:pPr>
-      <w:r>
-        <w:rPr>
-          <w:rFonts w:ascii="Cambria" w:hAnsi="Cambria"/>
-          <w:noProof/>
-        </w:rPr>
-        <w:drawing>
-          <wp:anchor distT="0" distB="0" distL="114300" distR="114300" simplePos="0" relativeHeight="251663360" behindDoc="0" locked="0" layoutInCell="1" allowOverlap="1" wp14:anchorId="71EDE4A3" wp14:editId="08DC993C">
-            <wp:simplePos x="0" y="0"/>
-            <wp:positionH relativeFrom="column">
-              <wp:posOffset>-685800</wp:posOffset>
-            </wp:positionH>
-            <wp:positionV relativeFrom="paragraph">
-              <wp:posOffset>-457200</wp:posOffset>
-            </wp:positionV>
-            <wp:extent cx="3775710" cy="3453765"/>
-            <wp:effectExtent l="0" t="0" r="8890" b="635"/>
-            <wp:wrapThrough wrapText="bothSides">
-              <wp:wrapPolygon edited="0">
-                <wp:start x="0" y="0"/>
-                <wp:lineTo x="0" y="21445"/>
-                <wp:lineTo x="21506" y="21445"/>
-                <wp:lineTo x="21506" y="0"/>
-                <wp:lineTo x="0" y="0"/>
-              </wp:wrapPolygon>
-            </wp:wrapThrough>
-            <wp:docPr id="9" name="Picture 9" descr="Macintosh HD:Users:kirkjackson:Desktop:Screen Shot 2014-11-13 at 12.21.55 PM.png"/>
-            <wp:cNvGraphicFramePr>
-              <a:graphicFrameLocks xmlns:a="http://schemas.openxmlformats.org/drawingml/2006/main" noChangeAspect="1"/>
-            </wp:cNvGraphicFramePr>
-            <a:graphic xmlns:a="http://schemas.openxmlformats.org/drawingml/2006/main">
-              <a:graphicData uri="http://schemas.openxmlformats.org/drawingml/2006/picture">
-                <pic:pic xmlns:pic="http://schemas.openxmlformats.org/drawingml/2006/picture">
-                  <pic:nvPicPr>
-                    <pic:cNvPr id="0" name="Picture 4" descr="Macintosh HD:Users:kirkjackson:Desktop:Screen Shot 2014-11-13 at 12.21.55 PM.png"/>
-                    <pic:cNvPicPr>
-                      <a:picLocks noChangeAspect="1" noChangeArrowheads="1"/>
-                    </pic:cNvPicPr>
-                  </pic:nvPicPr>
-                  <pic:blipFill>
-                    <a:blip r:embed="rId9">
-                      <a:extLst>
-                        <a:ext uri="{28A0092B-C50C-407E-A947-70E740481C1C}">
-                          <a14:useLocalDpi xmlns:a14="http://schemas.microsoft.com/office/drawing/2010/main" val="0"/>
-                        </a:ext>
-                      </a:extLst>
-                    </a:blip>
-                    <a:srcRect/>
-                    <a:stretch>
-                      <a:fillRect/>
-                    </a:stretch>
-                  </pic:blipFill>
-                  <pic:spPr bwMode="auto">
-                    <a:xfrm>
-                      <a:off x="0" y="0"/>
-                      <a:ext cx="3775710" cy="3453765"/>
-                    </a:xfrm>
-                    <a:prstGeom prst="rect">
-                      <a:avLst/>
-                    </a:prstGeom>
-                    <a:noFill/>
-                    <a:ln>
-                      <a:noFill/>
-                    </a:ln>
-                  </pic:spPr>
-                </pic:pic>
-              </a:graphicData>
-            </a:graphic>
-            <wp14:sizeRelH relativeFrom="page">
-              <wp14:pctWidth>0</wp14:pctWidth>
-            </wp14:sizeRelH>
-            <wp14:sizeRelV relativeFrom="page">
-              <wp14:pctHeight>0</wp14:pctHeight>
-            </wp14:sizeRelV>
-          </wp:anchor>
-        </w:drawing>
-      </w:r>
-    </w:p>
-    <w:p>
-      <w:pPr>
-        <w:rPr>
-          <w:rFonts w:ascii="Cambria" w:hAnsi="Cambria"/>
-          <w:u w:val="single"/>
-        </w:rPr>
-      </w:pPr>
-    </w:p>
-    <w:p>
-      <w:pPr>
-        <w:rPr>
-          <w:rFonts w:ascii="Cambria" w:hAnsi="Cambria"/>
-          <w:u w:val="single"/>
-        </w:rPr>
-      </w:pPr>
-    </w:p>
-    <w:p>
-      <w:pPr>
-        <w:rPr>
-          <w:rFonts w:ascii="Cambria" w:hAnsi="Cambria"/>
-          <w:u w:val="single"/>
-        </w:rPr>
-      </w:pPr>
-      <w:r>
-        <w:rPr>
-          <w:rFonts w:ascii="Cambria" w:hAnsi="Cambria"/>
-          <w:noProof/>
-        </w:rPr>
-        <w:drawing>
-          <wp:anchor distT="0" distB="0" distL="114300" distR="114300" simplePos="0" relativeHeight="251664384" behindDoc="0" locked="0" layoutInCell="1" allowOverlap="1" wp14:anchorId="547BCFCE" wp14:editId="79E73D1A">
-            <wp:simplePos x="0" y="0"/>
-            <wp:positionH relativeFrom="column">
-              <wp:posOffset>127000</wp:posOffset>
-            </wp:positionH>
-            <wp:positionV relativeFrom="paragraph">
-              <wp:posOffset>35560</wp:posOffset>
+              <wp:posOffset>2764155</wp:posOffset>
             </wp:positionV>
             <wp:extent cx="3420745" cy="4552315"/>
             <wp:effectExtent l="0" t="0" r="8255" b="0"/>
@@ -1503,146 +1535,189 @@
           </wp:anchor>
         </w:drawing>
       </w:r>
-    </w:p>
-    <w:p>
-      <w:pPr>
-        <w:rPr>
-          <w:rFonts w:ascii="Cambria" w:hAnsi="Cambria"/>
-          <w:u w:val="single"/>
-        </w:rPr>
-      </w:pPr>
-    </w:p>
-    <w:p>
-      <w:pPr>
-        <w:rPr>
-          <w:rFonts w:ascii="Cambria" w:hAnsi="Cambria"/>
-          <w:u w:val="single"/>
-        </w:rPr>
-      </w:pPr>
-    </w:p>
-    <w:p>
-      <w:pPr>
-        <w:rPr>
-          <w:rFonts w:ascii="Cambria" w:hAnsi="Cambria"/>
-          <w:u w:val="single"/>
-        </w:rPr>
-      </w:pPr>
-    </w:p>
-    <w:p>
-      <w:pPr>
-        <w:rPr>
-          <w:rFonts w:ascii="Cambria" w:hAnsi="Cambria"/>
-          <w:u w:val="single"/>
-        </w:rPr>
-      </w:pPr>
-    </w:p>
-    <w:p>
-      <w:pPr>
-        <w:rPr>
-          <w:rFonts w:ascii="Cambria" w:hAnsi="Cambria"/>
-          <w:u w:val="single"/>
-        </w:rPr>
-      </w:pPr>
-    </w:p>
-    <w:p>
-      <w:pPr>
-        <w:rPr>
-          <w:rFonts w:ascii="Cambria" w:hAnsi="Cambria"/>
-          <w:u w:val="single"/>
-        </w:rPr>
-      </w:pPr>
-    </w:p>
-    <w:p>
-      <w:pPr>
-        <w:rPr>
-          <w:rFonts w:ascii="Cambria" w:hAnsi="Cambria"/>
-          <w:u w:val="single"/>
-        </w:rPr>
-      </w:pPr>
-    </w:p>
-    <w:p>
-      <w:pPr>
-        <w:rPr>
-          <w:rFonts w:ascii="Cambria" w:hAnsi="Cambria"/>
-          <w:u w:val="single"/>
-        </w:rPr>
-      </w:pPr>
-    </w:p>
-    <w:p>
-      <w:pPr>
-        <w:rPr>
-          <w:rFonts w:ascii="Cambria" w:hAnsi="Cambria"/>
-          <w:u w:val="single"/>
-        </w:rPr>
-      </w:pPr>
-    </w:p>
-    <w:p>
-      <w:pPr>
-        <w:rPr>
-          <w:rFonts w:ascii="Cambria" w:hAnsi="Cambria"/>
-        </w:rPr>
-      </w:pPr>
-    </w:p>
-    <w:p>
-      <w:pPr>
-        <w:pStyle w:val="ListParagraph"/>
-        <w:rPr>
-          <w:rFonts w:ascii="Cambria" w:hAnsi="Cambria"/>
-        </w:rPr>
-      </w:pPr>
-    </w:p>
-    <w:p>
-      <w:pPr>
-        <w:pStyle w:val="ListParagraph"/>
-        <w:rPr>
-          <w:rFonts w:ascii="Cambria" w:hAnsi="Cambria"/>
-        </w:rPr>
-      </w:pPr>
-    </w:p>
-    <w:p>
-      <w:pPr>
-        <w:pStyle w:val="ListParagraph"/>
-        <w:rPr>
-          <w:rFonts w:ascii="Cambria" w:hAnsi="Cambria"/>
-        </w:rPr>
-      </w:pPr>
-    </w:p>
-    <w:p>
-      <w:pPr>
-        <w:pStyle w:val="ListParagraph"/>
-        <w:rPr>
-          <w:rFonts w:ascii="Cambria" w:hAnsi="Cambria"/>
-        </w:rPr>
-      </w:pPr>
-    </w:p>
-    <w:p>
-      <w:pPr>
-        <w:pStyle w:val="ListParagraph"/>
-        <w:rPr>
-          <w:rFonts w:ascii="Cambria" w:hAnsi="Cambria"/>
-        </w:rPr>
-      </w:pPr>
-    </w:p>
-    <w:p>
-      <w:pPr>
-        <w:pStyle w:val="ListParagraph"/>
-        <w:rPr>
-          <w:rFonts w:ascii="Cambria" w:hAnsi="Cambria"/>
-        </w:rPr>
-      </w:pPr>
       <w:r>
         <w:rPr>
           <w:rFonts w:ascii="Cambria" w:hAnsi="Cambria"/>
           <w:noProof/>
         </w:rPr>
         <w:drawing>
-          <wp:anchor distT="0" distB="0" distL="114300" distR="114300" simplePos="0" relativeHeight="251660288" behindDoc="0" locked="0" layoutInCell="1" allowOverlap="1" wp14:anchorId="1FB530D5" wp14:editId="32C89190">
+          <wp:anchor distT="0" distB="0" distL="114300" distR="114300" simplePos="0" relativeHeight="251663360" behindDoc="0" locked="0" layoutInCell="1" allowOverlap="1" wp14:anchorId="71EDE4A3" wp14:editId="4DF0CBBD">
             <wp:simplePos x="0" y="0"/>
             <wp:positionH relativeFrom="column">
-              <wp:posOffset>-1828800</wp:posOffset>
+              <wp:posOffset>-571500</wp:posOffset>
             </wp:positionH>
             <wp:positionV relativeFrom="paragraph">
-              <wp:posOffset>34290</wp:posOffset>
+              <wp:posOffset>4478655</wp:posOffset>
+            </wp:positionV>
+            <wp:extent cx="3775710" cy="3453765"/>
+            <wp:effectExtent l="0" t="0" r="8890" b="635"/>
+            <wp:wrapThrough wrapText="bothSides">
+              <wp:wrapPolygon edited="0">
+                <wp:start x="0" y="0"/>
+                <wp:lineTo x="0" y="21445"/>
+                <wp:lineTo x="21506" y="21445"/>
+                <wp:lineTo x="21506" y="0"/>
+                <wp:lineTo x="0" y="0"/>
+              </wp:wrapPolygon>
+            </wp:wrapThrough>
+            <wp:docPr id="9" name="Picture 9" descr="Macintosh HD:Users:kirkjackson:Desktop:Screen Shot 2014-11-13 at 12.21.55 PM.png"/>
+            <wp:cNvGraphicFramePr>
+              <a:graphicFrameLocks xmlns:a="http://schemas.openxmlformats.org/drawingml/2006/main" noChangeAspect="1"/>
+            </wp:cNvGraphicFramePr>
+            <a:graphic xmlns:a="http://schemas.openxmlformats.org/drawingml/2006/main">
+              <a:graphicData uri="http://schemas.openxmlformats.org/drawingml/2006/picture">
+                <pic:pic xmlns:pic="http://schemas.openxmlformats.org/drawingml/2006/picture">
+                  <pic:nvPicPr>
+                    <pic:cNvPr id="0" name="Picture 4" descr="Macintosh HD:Users:kirkjackson:Desktop:Screen Shot 2014-11-13 at 12.21.55 PM.png"/>
+                    <pic:cNvPicPr>
+                      <a:picLocks noChangeAspect="1" noChangeArrowheads="1"/>
+                    </pic:cNvPicPr>
+                  </pic:nvPicPr>
+                  <pic:blipFill>
+                    <a:blip r:embed="rId11">
+                      <a:extLst>
+                        <a:ext uri="{28A0092B-C50C-407E-A947-70E740481C1C}">
+                          <a14:useLocalDpi xmlns:a14="http://schemas.microsoft.com/office/drawing/2010/main" val="0"/>
+                        </a:ext>
+                      </a:extLst>
+                    </a:blip>
+                    <a:srcRect/>
+                    <a:stretch>
+                      <a:fillRect/>
+                    </a:stretch>
+                  </pic:blipFill>
+                  <pic:spPr bwMode="auto">
+                    <a:xfrm>
+                      <a:off x="0" y="0"/>
+                      <a:ext cx="3775710" cy="3453765"/>
+                    </a:xfrm>
+                    <a:prstGeom prst="rect">
+                      <a:avLst/>
+                    </a:prstGeom>
+                    <a:noFill/>
+                    <a:ln>
+                      <a:noFill/>
+                    </a:ln>
+                  </pic:spPr>
+                </pic:pic>
+              </a:graphicData>
+            </a:graphic>
+            <wp14:sizeRelH relativeFrom="page">
+              <wp14:pctWidth>0</wp14:pctWidth>
+            </wp14:sizeRelH>
+            <wp14:sizeRelV relativeFrom="page">
+              <wp14:pctHeight>0</wp14:pctHeight>
+            </wp14:sizeRelV>
+          </wp:anchor>
+        </w:drawing>
+      </w:r>
+      <w:r>
+        <w:rPr>
+          <w:rFonts w:ascii="Cambria" w:hAnsi="Cambria"/>
+          <w:u w:val="single"/>
+        </w:rPr>
+        <w:br w:type="page"/>
+      </w:r>
+      <w:r>
+        <w:rPr>
+          <w:rFonts w:ascii="Cambria" w:hAnsi="Cambria"/>
+          <w:noProof/>
+          <w:u w:val="single"/>
+        </w:rPr>
+        <w:drawing>
+          <wp:anchor distT="0" distB="0" distL="114300" distR="114300" simplePos="0" relativeHeight="251667456" behindDoc="0" locked="0" layoutInCell="1" allowOverlap="1" wp14:anchorId="357D5B41" wp14:editId="2522A1F5">
+            <wp:simplePos x="0" y="0"/>
+            <wp:positionH relativeFrom="column">
+              <wp:posOffset>-571500</wp:posOffset>
+            </wp:positionH>
+            <wp:positionV relativeFrom="paragraph">
+              <wp:posOffset>-1503680</wp:posOffset>
+            </wp:positionV>
+            <wp:extent cx="4342130" cy="5372100"/>
+            <wp:effectExtent l="0" t="0" r="0" b="12700"/>
+            <wp:wrapNone/>
+            <wp:docPr id="11" name="Picture 11" descr="Macintosh HD:Users:kirkjackson:Desktop:Screen Shot 2014-11-13 at 12.34.15 PM.png"/>
+            <wp:cNvGraphicFramePr>
+              <a:graphicFrameLocks xmlns:a="http://schemas.openxmlformats.org/drawingml/2006/main" noChangeAspect="1"/>
+            </wp:cNvGraphicFramePr>
+            <a:graphic xmlns:a="http://schemas.openxmlformats.org/drawingml/2006/main">
+              <a:graphicData uri="http://schemas.openxmlformats.org/drawingml/2006/picture">
+                <pic:pic xmlns:pic="http://schemas.openxmlformats.org/drawingml/2006/picture">
+                  <pic:nvPicPr>
+                    <pic:cNvPr id="0" name="Picture 5" descr="Macintosh HD:Users:kirkjackson:Desktop:Screen Shot 2014-11-13 at 12.34.15 PM.png"/>
+                    <pic:cNvPicPr>
+                      <a:picLocks noChangeAspect="1" noChangeArrowheads="1"/>
+                    </pic:cNvPicPr>
+                  </pic:nvPicPr>
+                  <pic:blipFill>
+                    <a:blip r:embed="rId12">
+                      <a:clrChange>
+                        <a:clrFrom>
+                          <a:srgbClr val="FFFFFF"/>
+                        </a:clrFrom>
+                        <a:clrTo>
+                          <a:srgbClr val="FFFFFF">
+                            <a:alpha val="0"/>
+                          </a:srgbClr>
+                        </a:clrTo>
+                      </a:clrChange>
+                      <a:extLst>
+                        <a:ext uri="{28A0092B-C50C-407E-A947-70E740481C1C}">
+                          <a14:useLocalDpi xmlns:a14="http://schemas.microsoft.com/office/drawing/2010/main" val="0"/>
+                        </a:ext>
+                      </a:extLst>
+                    </a:blip>
+                    <a:srcRect/>
+                    <a:stretch>
+                      <a:fillRect/>
+                    </a:stretch>
+                  </pic:blipFill>
+                  <pic:spPr bwMode="auto">
+                    <a:xfrm>
+                      <a:off x="0" y="0"/>
+                      <a:ext cx="4342130" cy="5372100"/>
+                    </a:xfrm>
+                    <a:prstGeom prst="rect">
+                      <a:avLst/>
+                    </a:prstGeom>
+                    <a:noFill/>
+                    <a:ln>
+                      <a:noFill/>
+                    </a:ln>
+                  </pic:spPr>
+                </pic:pic>
+              </a:graphicData>
+            </a:graphic>
+            <wp14:sizeRelH relativeFrom="page">
+              <wp14:pctWidth>0</wp14:pctWidth>
+            </wp14:sizeRelH>
+            <wp14:sizeRelV relativeFrom="page">
+              <wp14:pctHeight>0</wp14:pctHeight>
+            </wp14:sizeRelV>
+          </wp:anchor>
+        </w:drawing>
+      </w:r>
+    </w:p>
+    <w:p>
+      <w:pPr>
+        <w:rPr>
+          <w:rFonts w:ascii="Cambria" w:hAnsi="Cambria"/>
+          <w:u w:val="single"/>
+        </w:rPr>
+      </w:pPr>
+      <w:r>
+        <w:rPr>
+          <w:rFonts w:ascii="Cambria" w:hAnsi="Cambria"/>
+          <w:noProof/>
+        </w:rPr>
+        <w:drawing>
+          <wp:anchor distT="0" distB="0" distL="114300" distR="114300" simplePos="0" relativeHeight="251660288" behindDoc="0" locked="0" layoutInCell="1" allowOverlap="1" wp14:anchorId="1FB530D5" wp14:editId="7B10DFCC">
+            <wp:simplePos x="0" y="0"/>
+            <wp:positionH relativeFrom="column">
+              <wp:posOffset>-228600</wp:posOffset>
+            </wp:positionH>
+            <wp:positionV relativeFrom="paragraph">
+              <wp:posOffset>-342900</wp:posOffset>
             </wp:positionV>
             <wp:extent cx="6042660" cy="5486400"/>
             <wp:effectExtent l="0" t="0" r="0" b="0"/>
@@ -1661,7 +1736,7 @@
                     </pic:cNvPicPr>
                   </pic:nvPicPr>
                   <pic:blipFill>
-                    <a:blip r:embed="rId11">
+                    <a:blip r:embed="rId13">
                       <a:clrChange>
                         <a:clrFrom>
                           <a:srgbClr val="FFFFFF"/>
@@ -1708,6 +1783,157 @@
           </wp:anchor>
         </w:drawing>
       </w:r>
+    </w:p>
+    <w:p>
+      <w:pPr>
+        <w:rPr>
+          <w:rFonts w:ascii="Cambria" w:hAnsi="Cambria"/>
+          <w:u w:val="single"/>
+        </w:rPr>
+      </w:pPr>
+    </w:p>
+    <w:p>
+      <w:pPr>
+        <w:rPr>
+          <w:rFonts w:ascii="Cambria" w:hAnsi="Cambria"/>
+          <w:u w:val="single"/>
+        </w:rPr>
+      </w:pPr>
+    </w:p>
+    <w:p>
+      <w:pPr>
+        <w:rPr>
+          <w:rFonts w:ascii="Cambria" w:hAnsi="Cambria"/>
+          <w:u w:val="single"/>
+        </w:rPr>
+      </w:pPr>
+    </w:p>
+    <w:p>
+      <w:pPr>
+        <w:rPr>
+          <w:rFonts w:ascii="Cambria" w:hAnsi="Cambria"/>
+          <w:u w:val="single"/>
+        </w:rPr>
+      </w:pPr>
+    </w:p>
+    <w:p>
+      <w:pPr>
+        <w:rPr>
+          <w:rFonts w:ascii="Cambria" w:hAnsi="Cambria"/>
+          <w:u w:val="single"/>
+        </w:rPr>
+      </w:pPr>
+    </w:p>
+    <w:p>
+      <w:pPr>
+        <w:rPr>
+          <w:rFonts w:ascii="Cambria" w:hAnsi="Cambria"/>
+          <w:u w:val="single"/>
+        </w:rPr>
+      </w:pPr>
+    </w:p>
+    <w:p>
+      <w:pPr>
+        <w:rPr>
+          <w:rFonts w:ascii="Cambria" w:hAnsi="Cambria"/>
+          <w:u w:val="single"/>
+        </w:rPr>
+      </w:pPr>
+    </w:p>
+    <w:p>
+      <w:pPr>
+        <w:rPr>
+          <w:rFonts w:ascii="Cambria" w:hAnsi="Cambria"/>
+          <w:u w:val="single"/>
+        </w:rPr>
+      </w:pPr>
+    </w:p>
+    <w:p>
+      <w:pPr>
+        <w:rPr>
+          <w:rFonts w:ascii="Cambria" w:hAnsi="Cambria"/>
+          <w:u w:val="single"/>
+        </w:rPr>
+      </w:pPr>
+    </w:p>
+    <w:p>
+      <w:pPr>
+        <w:rPr>
+          <w:rFonts w:ascii="Cambria" w:hAnsi="Cambria"/>
+          <w:u w:val="single"/>
+        </w:rPr>
+      </w:pPr>
+    </w:p>
+    <w:p>
+      <w:pPr>
+        <w:rPr>
+          <w:rFonts w:ascii="Cambria" w:hAnsi="Cambria"/>
+          <w:u w:val="single"/>
+        </w:rPr>
+      </w:pPr>
+    </w:p>
+    <w:p>
+      <w:pPr>
+        <w:rPr>
+          <w:rFonts w:ascii="Cambria" w:hAnsi="Cambria"/>
+          <w:u w:val="single"/>
+        </w:rPr>
+      </w:pPr>
+    </w:p>
+    <w:p>
+      <w:pPr>
+        <w:rPr>
+          <w:rFonts w:ascii="Cambria" w:hAnsi="Cambria"/>
+        </w:rPr>
+      </w:pPr>
+    </w:p>
+    <w:p>
+      <w:pPr>
+        <w:pStyle w:val="ListParagraph"/>
+        <w:rPr>
+          <w:rFonts w:ascii="Cambria" w:hAnsi="Cambria"/>
+        </w:rPr>
+      </w:pPr>
+    </w:p>
+    <w:p>
+      <w:pPr>
+        <w:pStyle w:val="ListParagraph"/>
+        <w:rPr>
+          <w:rFonts w:ascii="Cambria" w:hAnsi="Cambria"/>
+        </w:rPr>
+      </w:pPr>
+    </w:p>
+    <w:p>
+      <w:pPr>
+        <w:pStyle w:val="ListParagraph"/>
+        <w:rPr>
+          <w:rFonts w:ascii="Cambria" w:hAnsi="Cambria"/>
+        </w:rPr>
+      </w:pPr>
+    </w:p>
+    <w:p>
+      <w:pPr>
+        <w:pStyle w:val="ListParagraph"/>
+        <w:rPr>
+          <w:rFonts w:ascii="Cambria" w:hAnsi="Cambria"/>
+        </w:rPr>
+      </w:pPr>
+    </w:p>
+    <w:p>
+      <w:pPr>
+        <w:pStyle w:val="ListParagraph"/>
+        <w:rPr>
+          <w:rFonts w:ascii="Cambria" w:hAnsi="Cambria"/>
+        </w:rPr>
+      </w:pPr>
+    </w:p>
+    <w:p>
+      <w:pPr>
+        <w:pStyle w:val="ListParagraph"/>
+        <w:rPr>
+          <w:rFonts w:ascii="Cambria" w:hAnsi="Cambria"/>
+        </w:rPr>
+      </w:pPr>
     </w:p>
     <w:p>
       <w:pPr>

</xml_diff>